<commit_message>
Atualizando relatório de segurança
Adicionando visão de ambiente em nuvem
</commit_message>
<xml_diff>
--- a/Docs/Segurança/Relatório de análise de segurança.docx
+++ b/Docs/Segurança/Relatório de análise de segurança.docx
@@ -27,7 +27,13 @@
       </w:r>
       <w:proofErr w:type="spellEnd"/>
       <w:r>
-        <w:t>, André Felipe, Jamile de Sousa, Vitor Henrique</w:t>
+        <w:t>, André Felipe, Jamile de Sousa,</w:t>
+      </w:r>
+      <w:r>
+        <w:t xml:space="preserve"> João Pedro,</w:t>
+      </w:r>
+      <w:r>
+        <w:t xml:space="preserve"> Vitor Henrique</w:t>
       </w:r>
     </w:p>
     <w:p/>
@@ -66,10 +72,7 @@
         <w:t xml:space="preserve"> em nuvem, com o intuito de garantir a proteção e integridade dos dados e funcionalidades do sistema.</w:t>
       </w:r>
     </w:p>
-    <w:p>
-      <w:bookmarkStart w:id="0" w:name="_GoBack"/>
-      <w:bookmarkEnd w:id="0"/>
-    </w:p>
+    <w:p/>
     <w:p>
       <w:pPr>
         <w:pStyle w:val="PargrafodaLista"/>
@@ -232,6 +235,9 @@
         <w:jc w:val="center"/>
       </w:pPr>
       <w:r>
+        <w:rPr>
+          <w:noProof/>
+        </w:rPr>
         <w:lastRenderedPageBreak/>
         <w:drawing>
           <wp:inline distT="0" distB="0" distL="0" distR="0" wp14:anchorId="75088170" wp14:editId="61AADE88">
@@ -281,6 +287,9 @@
         <w:jc w:val="center"/>
       </w:pPr>
       <w:r>
+        <w:rPr>
+          <w:noProof/>
+        </w:rPr>
         <w:drawing>
           <wp:inline distT="0" distB="0" distL="0" distR="0" wp14:anchorId="4E4AE7F8" wp14:editId="74DB9E27">
             <wp:extent cx="3639058" cy="5077534"/>
@@ -368,6 +377,14 @@
     <w:p>
       <w:pPr>
         <w:pStyle w:val="PargrafodaLista"/>
+      </w:pPr>
+      <w:r>
+        <w:t>A definir</w:t>
+      </w:r>
+    </w:p>
+    <w:p>
+      <w:pPr>
+        <w:pStyle w:val="PargrafodaLista"/>
         <w:rPr>
           <w:b/>
         </w:rPr>
@@ -395,6 +412,217 @@
       <w:pPr>
         <w:pStyle w:val="PargrafodaLista"/>
       </w:pPr>
+      <w:r>
+        <w:t>Considerando que o projeto</w:t>
+      </w:r>
+      <w:r>
+        <w:t xml:space="preserve"> é composto por um aplicativo em </w:t>
+      </w:r>
+      <w:proofErr w:type="spellStart"/>
+      <w:r>
+        <w:t>Flutter</w:t>
+      </w:r>
+      <w:proofErr w:type="spellEnd"/>
+      <w:r>
+        <w:t xml:space="preserve"> + </w:t>
+      </w:r>
+      <w:proofErr w:type="spellStart"/>
+      <w:r>
+        <w:t>Dart</w:t>
+      </w:r>
+      <w:proofErr w:type="spellEnd"/>
+      <w:r>
+        <w:t xml:space="preserve"> com </w:t>
+      </w:r>
+      <w:proofErr w:type="spellStart"/>
+      <w:r>
+        <w:t>back-end</w:t>
+      </w:r>
+      <w:proofErr w:type="spellEnd"/>
+      <w:r>
+        <w:t xml:space="preserve"> em Spring, é possível realizar o </w:t>
+      </w:r>
+      <w:proofErr w:type="spellStart"/>
+      <w:r>
+        <w:t>deploy</w:t>
+      </w:r>
+      <w:proofErr w:type="spellEnd"/>
+      <w:r>
+        <w:t xml:space="preserve"> utilizando alguns serviços em nuvem, como exemplo </w:t>
+      </w:r>
+      <w:proofErr w:type="spellStart"/>
+      <w:r>
+        <w:t>Amazon</w:t>
+      </w:r>
+      <w:proofErr w:type="spellEnd"/>
+      <w:r>
+        <w:t xml:space="preserve"> S3, EC2, </w:t>
+      </w:r>
+      <w:proofErr w:type="spellStart"/>
+      <w:r>
+        <w:t>Beanstalk</w:t>
+      </w:r>
+      <w:proofErr w:type="spellEnd"/>
+      <w:r>
+        <w:t xml:space="preserve"> e </w:t>
+      </w:r>
+      <w:proofErr w:type="spellStart"/>
+      <w:r>
+        <w:t>Cognito</w:t>
+      </w:r>
+      <w:proofErr w:type="spellEnd"/>
+      <w:r>
+        <w:t>.</w:t>
+      </w:r>
+    </w:p>
+    <w:p>
+      <w:pPr>
+        <w:pStyle w:val="PargrafodaLista"/>
+      </w:pPr>
+      <w:r>
+        <w:t>Para todos os serviços, é considerado o modelo de responsabilidade compartilhada, que descreve as responsabilidades entre o cliente e a AWS no contexto nuvem, garantindo a integridade dos serviços, componentes físicos, dados etc.</w:t>
+      </w:r>
+    </w:p>
+    <w:p>
+      <w:pPr>
+        <w:pStyle w:val="PargrafodaLista"/>
+        <w:numPr>
+          <w:ilvl w:val="0"/>
+          <w:numId w:val="2"/>
+        </w:numPr>
+      </w:pPr>
+      <w:r>
+        <w:t xml:space="preserve">S3 – o S3 proporciona funcionalidades como propriedade de objetos com criptografia, gerenciamento de acesso aos dados pelo IAM (serviço de identidade de usuários) e também fornece a possibilidade de integrar a outros serviços, como exemplo o </w:t>
+      </w:r>
+      <w:proofErr w:type="spellStart"/>
+      <w:r>
+        <w:t>CloudTrail</w:t>
+      </w:r>
+      <w:proofErr w:type="spellEnd"/>
+      <w:r>
+        <w:t xml:space="preserve"> ou </w:t>
+      </w:r>
+      <w:proofErr w:type="spellStart"/>
+      <w:r>
+        <w:t>GuardDuty</w:t>
+      </w:r>
+      <w:proofErr w:type="spellEnd"/>
+      <w:r>
+        <w:t xml:space="preserve"> para detectar atividades fora do comum em um </w:t>
+      </w:r>
+      <w:proofErr w:type="spellStart"/>
+      <w:r>
+        <w:t>bucket</w:t>
+      </w:r>
+      <w:proofErr w:type="spellEnd"/>
+      <w:r>
+        <w:t>.</w:t>
+      </w:r>
+    </w:p>
+    <w:p>
+      <w:pPr>
+        <w:pStyle w:val="PargrafodaLista"/>
+        <w:numPr>
+          <w:ilvl w:val="0"/>
+          <w:numId w:val="2"/>
+        </w:numPr>
+      </w:pPr>
+      <w:r>
+        <w:t xml:space="preserve">EC2 – quando falamos de segurança, o EC2 tem duas frentes: a responsabilidade da AWS e a do cliente, garantindo o modelo de responsabilidade compartilhada. Neste sentido, a AWS é responsável pela proteção da infraestrutura dos produtos executados e fornece as ferramentas adequadas para auditoria para o EC2. Já o cliente fica responsável (e deve aplicar) pelo gerenciamento </w:t>
+      </w:r>
+      <w:r>
+        <w:t>de rede das instâncias EC2 (grupos de segurança ou controle de tráfego), gerenciamento do sistema operacional utilizado, credenciais usadas para se conectar ao EC2 e, por fim, utilizar de forma adequada o IAM para manusear as permissões de cada usuário que terá acesso à instância.</w:t>
+      </w:r>
+    </w:p>
+    <w:p>
+      <w:pPr>
+        <w:pStyle w:val="PargrafodaLista"/>
+        <w:numPr>
+          <w:ilvl w:val="0"/>
+          <w:numId w:val="2"/>
+        </w:numPr>
+      </w:pPr>
+      <w:proofErr w:type="spellStart"/>
+      <w:r>
+        <w:t>Beanstalk</w:t>
+      </w:r>
+      <w:proofErr w:type="spellEnd"/>
+      <w:r>
+        <w:t xml:space="preserve"> – o </w:t>
+      </w:r>
+      <w:proofErr w:type="spellStart"/>
+      <w:r>
+        <w:t>Beanstalk</w:t>
+      </w:r>
+      <w:proofErr w:type="spellEnd"/>
+      <w:r>
+        <w:t xml:space="preserve"> oferece um console intuitivo, onde existem opções para controlar e configurar o acesso ao ambiente aplicando políticas de acesso, bem como podendo implementar firewalls, patches de segurança e configurações de criptografia de dados em trânsito. </w:t>
+      </w:r>
+    </w:p>
+    <w:p>
+      <w:pPr>
+        <w:pStyle w:val="PargrafodaLista"/>
+        <w:numPr>
+          <w:ilvl w:val="0"/>
+          <w:numId w:val="2"/>
+        </w:numPr>
+      </w:pPr>
+      <w:proofErr w:type="spellStart"/>
+      <w:r>
+        <w:t>Cognito</w:t>
+      </w:r>
+      <w:proofErr w:type="spellEnd"/>
+      <w:r>
+        <w:t xml:space="preserve"> – o </w:t>
+      </w:r>
+      <w:proofErr w:type="spellStart"/>
+      <w:r>
+        <w:t>Cognito</w:t>
+      </w:r>
+      <w:proofErr w:type="spellEnd"/>
+      <w:r>
+        <w:t xml:space="preserve"> é uma ferramenta que providencia autenticação e autorização </w:t>
+      </w:r>
+      <w:proofErr w:type="gramStart"/>
+      <w:r>
+        <w:t>à</w:t>
+      </w:r>
+      <w:proofErr w:type="gramEnd"/>
+      <w:r>
+        <w:t xml:space="preserve"> partir do gerenciamento de usuários conforme a necessidade das aplicações desenvolvidas. Com este serviço, os usuários podem fazer login com usuário + senha ou por formas terceirizadas como login do Google ou Facebook. O </w:t>
+      </w:r>
+      <w:proofErr w:type="spellStart"/>
+      <w:r>
+        <w:t>Cognito</w:t>
+      </w:r>
+      <w:proofErr w:type="spellEnd"/>
+      <w:r>
+        <w:t xml:space="preserve"> também permite a proteção de dados fornecendo meios de autenticação </w:t>
+      </w:r>
+      <w:proofErr w:type="spellStart"/>
+      <w:r>
+        <w:t>multifator</w:t>
+      </w:r>
+      <w:proofErr w:type="spellEnd"/>
+      <w:r>
+        <w:t xml:space="preserve">, uso de criptografia e integração com serviços de auditoria e segurança avançada como o </w:t>
+      </w:r>
+      <w:proofErr w:type="spellStart"/>
+      <w:r>
+        <w:t>Amazon</w:t>
+      </w:r>
+      <w:proofErr w:type="spellEnd"/>
+      <w:r>
+        <w:t xml:space="preserve"> Macie.</w:t>
+      </w:r>
+    </w:p>
+    <w:p>
+      <w:pPr>
+        <w:pStyle w:val="PargrafodaLista"/>
+        <w:ind w:left="1080"/>
+      </w:pPr>
+      <w:bookmarkStart w:id="0" w:name="_GoBack"/>
+      <w:bookmarkEnd w:id="0"/>
     </w:p>
     <w:sectPr>
       <w:pgSz w:w="11906" w:h="16838"/>

</xml_diff>

<commit_message>
Add relatório de segurança atualizado
</commit_message>
<xml_diff>
--- a/Docs/Segurança/Relatório de análise de segurança.docx
+++ b/Docs/Segurança/Relatório de análise de segurança.docx
@@ -1,6 +1,6 @@
 
 <file path=word/document.xml><?xml version="1.0" encoding="utf-8"?>
-<w:document xmlns:wpc="http://schemas.microsoft.com/office/word/2010/wordprocessingCanvas" xmlns:cx="http://schemas.microsoft.com/office/drawing/2014/chartex" xmlns:cx1="http://schemas.microsoft.com/office/drawing/2015/9/8/chartex" xmlns:cx2="http://schemas.microsoft.com/office/drawing/2015/10/21/chartex" xmlns:cx3="http://schemas.microsoft.com/office/drawing/2016/5/9/chartex" xmlns:cx4="http://schemas.microsoft.com/office/drawing/2016/5/10/chartex" xmlns:cx5="http://schemas.microsoft.com/office/drawing/2016/5/11/chartex" xmlns:cx6="http://schemas.microsoft.com/office/drawing/2016/5/12/chartex" xmlns:cx7="http://schemas.microsoft.com/office/drawing/2016/5/13/chartex" xmlns:cx8="http://schemas.microsoft.com/office/drawing/2016/5/14/chartex" xmlns:mc="http://schemas.openxmlformats.org/markup-compatibility/2006" xmlns:aink="http://schemas.microsoft.com/office/drawing/2016/ink" xmlns:am3d="http://schemas.microsoft.com/office/drawing/2017/model3d" xmlns:o="urn:schemas-microsoft-com:office:office" xmlns:r="http://schemas.openxmlformats.org/officeDocument/2006/relationships" xmlns:m="http://schemas.openxmlformats.org/officeDocument/2006/math" xmlns:v="urn:schemas-microsoft-com:vml" xmlns:wp14="http://schemas.microsoft.com/office/word/2010/wordprocessingDrawing" xmlns:wp="http://schemas.openxmlformats.org/drawingml/2006/wordprocessingDrawing" xmlns:w10="urn:schemas-microsoft-com:office:word" xmlns:w="http://schemas.openxmlformats.org/wordprocessingml/2006/main" xmlns:w14="http://schemas.microsoft.com/office/word/2010/wordml" xmlns:w15="http://schemas.microsoft.com/office/word/2012/wordml" xmlns:w16cid="http://schemas.microsoft.com/office/word/2016/wordml/cid" xmlns:w16se="http://schemas.microsoft.com/office/word/2015/wordml/symex" xmlns:wpg="http://schemas.microsoft.com/office/word/2010/wordprocessingGroup" xmlns:wpi="http://schemas.microsoft.com/office/word/2010/wordprocessingInk" xmlns:wne="http://schemas.microsoft.com/office/word/2006/wordml" xmlns:wps="http://schemas.microsoft.com/office/word/2010/wordprocessingShape" mc:Ignorable="w14 w15 w16se w16cid wp14">
+<w:document xmlns:wpc="http://schemas.microsoft.com/office/word/2010/wordprocessingCanvas" xmlns:cx="http://schemas.microsoft.com/office/drawing/2014/chartex" xmlns:cx1="http://schemas.microsoft.com/office/drawing/2015/9/8/chartex" xmlns:cx2="http://schemas.microsoft.com/office/drawing/2015/10/21/chartex" xmlns:cx3="http://schemas.microsoft.com/office/drawing/2016/5/9/chartex" xmlns:cx4="http://schemas.microsoft.com/office/drawing/2016/5/10/chartex" xmlns:cx5="http://schemas.microsoft.com/office/drawing/2016/5/11/chartex" xmlns:cx6="http://schemas.microsoft.com/office/drawing/2016/5/12/chartex" xmlns:cx7="http://schemas.microsoft.com/office/drawing/2016/5/13/chartex" xmlns:cx8="http://schemas.microsoft.com/office/drawing/2016/5/14/chartex" xmlns:mc="http://schemas.openxmlformats.org/markup-compatibility/2006" xmlns:aink="http://schemas.microsoft.com/office/drawing/2016/ink" xmlns:am3d="http://schemas.microsoft.com/office/drawing/2017/model3d" xmlns:o="urn:schemas-microsoft-com:office:office" xmlns:oel="http://schemas.microsoft.com/office/2019/extlst" xmlns:r="http://schemas.openxmlformats.org/officeDocument/2006/relationships" xmlns:m="http://schemas.openxmlformats.org/officeDocument/2006/math" xmlns:v="urn:schemas-microsoft-com:vml" xmlns:wp14="http://schemas.microsoft.com/office/word/2010/wordprocessingDrawing" xmlns:wp="http://schemas.openxmlformats.org/drawingml/2006/wordprocessingDrawing" xmlns:w10="urn:schemas-microsoft-com:office:word" xmlns:w="http://schemas.openxmlformats.org/wordprocessingml/2006/main" xmlns:w14="http://schemas.microsoft.com/office/word/2010/wordml" xmlns:w15="http://schemas.microsoft.com/office/word/2012/wordml" xmlns:w16cex="http://schemas.microsoft.com/office/word/2018/wordml/cex" xmlns:w16cid="http://schemas.microsoft.com/office/word/2016/wordml/cid" xmlns:w16="http://schemas.microsoft.com/office/word/2018/wordml" xmlns:w16sdtdh="http://schemas.microsoft.com/office/word/2020/wordml/sdtdatahash" xmlns:w16se="http://schemas.microsoft.com/office/word/2015/wordml/symex" xmlns:wpg="http://schemas.microsoft.com/office/word/2010/wordprocessingGroup" xmlns:wpi="http://schemas.microsoft.com/office/word/2010/wordprocessingInk" xmlns:wne="http://schemas.microsoft.com/office/word/2006/wordml" xmlns:wps="http://schemas.microsoft.com/office/word/2010/wordprocessingShape" mc:Ignorable="w14 w15 w16se w16cid w16 w16cex w16sdtdh wp14">
   <w:body>
     <w:p>
       <w:pPr>
@@ -19,15 +19,7 @@
     </w:p>
     <w:p>
       <w:r>
-        <w:t xml:space="preserve">Ariel </w:t>
-      </w:r>
-      <w:proofErr w:type="spellStart"/>
-      <w:r>
-        <w:t>Andrielli</w:t>
-      </w:r>
-      <w:proofErr w:type="spellEnd"/>
-      <w:r>
-        <w:t>, André Felipe, Jamile de Sousa,</w:t>
+        <w:t>Ariel Andrielli, André Felipe, Jamile de Sousa,</w:t>
       </w:r>
       <w:r>
         <w:t xml:space="preserve"> João Pedro,</w:t>
@@ -112,15 +104,7 @@
       </w:r>
       <w:proofErr w:type="spellEnd"/>
       <w:r>
-        <w:t>/</w:t>
-      </w:r>
-      <w:proofErr w:type="spellStart"/>
-      <w:r>
-        <w:t>Dart</w:t>
-      </w:r>
-      <w:proofErr w:type="spellEnd"/>
-      <w:r>
-        <w:t>, tecnologias que podem oferecer uma segurança efetiva por meio de algumas práticas implementadas no front-end. Dentre essas práticas, é possível citar:</w:t>
+        <w:t>/Dart, tecnologias que podem oferecer uma segurança efetiva por meio de algumas práticas implementadas no front-end. Dentre essas práticas, é possível citar:</w:t>
       </w:r>
     </w:p>
     <w:p>
@@ -240,7 +224,7 @@
         </w:rPr>
         <w:lastRenderedPageBreak/>
         <w:drawing>
-          <wp:inline distT="0" distB="0" distL="0" distR="0" wp14:anchorId="75088170" wp14:editId="61AADE88">
+          <wp:inline distT="0" distB="0" distL="0" distR="0" wp14:anchorId="169E3FD5" wp14:editId="500398A2">
             <wp:extent cx="3568700" cy="2782276"/>
             <wp:effectExtent l="0" t="0" r="0" b="0"/>
             <wp:docPr id="1" name="Imagem 1"/>
@@ -291,7 +275,7 @@
           <w:noProof/>
         </w:rPr>
         <w:drawing>
-          <wp:inline distT="0" distB="0" distL="0" distR="0" wp14:anchorId="4E4AE7F8" wp14:editId="74DB9E27">
+          <wp:inline distT="0" distB="0" distL="0" distR="0" wp14:anchorId="350358EB" wp14:editId="5C76EF95">
             <wp:extent cx="3639058" cy="5077534"/>
             <wp:effectExtent l="0" t="0" r="0" b="8890"/>
             <wp:docPr id="2" name="Imagem 2"/>
@@ -377,9 +361,264 @@
     <w:p>
       <w:pPr>
         <w:pStyle w:val="PargrafodaLista"/>
-      </w:pPr>
-      <w:r>
-        <w:t>A definir</w:t>
+        <w:rPr>
+          <w:b/>
+        </w:rPr>
+      </w:pPr>
+    </w:p>
+    <w:p>
+      <w:pPr>
+        <w:pStyle w:val="PargrafodaLista"/>
+        <w:ind w:firstLine="696"/>
+      </w:pPr>
+      <w:r>
+        <w:t>Com o objetivo de assegurar a proteção dos serviços que constituem a infraestrutura do projeto, foram adotadas medidas com o intuito de fortalecer a segurança contra possíveis ataques virtuais. As medidas de segurança adotas foram subdivididas em segurança:</w:t>
+      </w:r>
+    </w:p>
+    <w:p>
+      <w:pPr>
+        <w:pStyle w:val="PargrafodaLista"/>
+      </w:pPr>
+      <w:r>
+        <w:t xml:space="preserve">- </w:t>
+      </w:r>
+      <w:proofErr w:type="gramStart"/>
+      <w:r>
+        <w:t>da</w:t>
+      </w:r>
+      <w:proofErr w:type="gramEnd"/>
+      <w:r>
+        <w:t xml:space="preserve"> aplicação;</w:t>
+      </w:r>
+    </w:p>
+    <w:p>
+      <w:pPr>
+        <w:pStyle w:val="PargrafodaLista"/>
+      </w:pPr>
+      <w:r>
+        <w:t xml:space="preserve">- </w:t>
+      </w:r>
+      <w:proofErr w:type="gramStart"/>
+      <w:r>
+        <w:t>da</w:t>
+      </w:r>
+      <w:proofErr w:type="gramEnd"/>
+      <w:r>
+        <w:t xml:space="preserve"> infraestrutura.</w:t>
+      </w:r>
+    </w:p>
+    <w:p>
+      <w:pPr>
+        <w:pStyle w:val="PargrafodaLista"/>
+      </w:pPr>
+    </w:p>
+    <w:p>
+      <w:pPr>
+        <w:pStyle w:val="PargrafodaLista"/>
+        <w:numPr>
+          <w:ilvl w:val="0"/>
+          <w:numId w:val="2"/>
+        </w:numPr>
+        <w:rPr>
+          <w:b/>
+          <w:bCs/>
+          <w:sz w:val="24"/>
+          <w:szCs w:val="24"/>
+        </w:rPr>
+      </w:pPr>
+      <w:r>
+        <w:rPr>
+          <w:b/>
+          <w:bCs/>
+          <w:sz w:val="24"/>
+          <w:szCs w:val="24"/>
+        </w:rPr>
+        <w:t>Aplicação:</w:t>
+      </w:r>
+    </w:p>
+    <w:p>
+      <w:pPr>
+        <w:pStyle w:val="PargrafodaLista"/>
+        <w:ind w:firstLine="360"/>
+      </w:pPr>
+      <w:r>
+        <w:t>As funcionalidades presentes na camada de aplicação do projeto (</w:t>
+      </w:r>
+      <w:proofErr w:type="spellStart"/>
+      <w:r>
+        <w:t>backend</w:t>
+      </w:r>
+      <w:proofErr w:type="spellEnd"/>
+      <w:r>
+        <w:t>) foram implementadas com técnicas que asseguram a proteção dos dados e credenciais, utilizando configurações armazenadas em variáveis de ambiente restritas ao ambiente de execução. Isso impede o acesso externo a essas configurações, garantindo que não sejam expostas.</w:t>
+      </w:r>
+    </w:p>
+    <w:p>
+      <w:pPr>
+        <w:pStyle w:val="PargrafodaLista"/>
+      </w:pPr>
+      <w:r>
+        <w:t xml:space="preserve">No </w:t>
+      </w:r>
+      <w:proofErr w:type="spellStart"/>
+      <w:r>
+        <w:t>backend</w:t>
+      </w:r>
+      <w:proofErr w:type="spellEnd"/>
+      <w:r>
+        <w:t xml:space="preserve"> do projeto omitimos dados confidenciais do usuário com o uso do método de criptografia ‘</w:t>
+      </w:r>
+      <w:proofErr w:type="spellStart"/>
+      <w:r>
+        <w:t>Bycript</w:t>
+      </w:r>
+      <w:proofErr w:type="spellEnd"/>
+      <w:r>
+        <w:t>’ para mascarar as informações.</w:t>
+      </w:r>
+    </w:p>
+    <w:p>
+      <w:pPr>
+        <w:pStyle w:val="PargrafodaLista"/>
+      </w:pPr>
+    </w:p>
+    <w:p>
+      <w:pPr>
+        <w:pStyle w:val="PargrafodaLista"/>
+        <w:numPr>
+          <w:ilvl w:val="0"/>
+          <w:numId w:val="2"/>
+        </w:numPr>
+        <w:rPr>
+          <w:b/>
+          <w:bCs/>
+          <w:sz w:val="24"/>
+          <w:szCs w:val="24"/>
+        </w:rPr>
+      </w:pPr>
+      <w:r>
+        <w:rPr>
+          <w:b/>
+          <w:bCs/>
+          <w:sz w:val="24"/>
+          <w:szCs w:val="24"/>
+        </w:rPr>
+        <w:t>Infraestrutura:</w:t>
+      </w:r>
+    </w:p>
+    <w:p>
+      <w:pPr>
+        <w:pStyle w:val="PargrafodaLista"/>
+        <w:ind w:firstLine="360"/>
+      </w:pPr>
+      <w:r>
+        <w:t xml:space="preserve">Como o projeto se encontra hospedado em um serviço cloud </w:t>
+      </w:r>
+      <w:proofErr w:type="spellStart"/>
+      <w:r>
+        <w:t>serverless</w:t>
+      </w:r>
+      <w:proofErr w:type="spellEnd"/>
+      <w:r>
+        <w:t xml:space="preserve">, asseguramos, assim, a segurança para contra ameaças externas, uma vez que, para que um ataque fosse realizado, o invasor deveria penetrar todas as camadas de segurança da </w:t>
+      </w:r>
+      <w:proofErr w:type="spellStart"/>
+      <w:r>
+        <w:t>Amazon</w:t>
+      </w:r>
+      <w:proofErr w:type="spellEnd"/>
+      <w:r>
+        <w:t xml:space="preserve"> AWS.</w:t>
+      </w:r>
+    </w:p>
+    <w:p>
+      <w:pPr>
+        <w:pStyle w:val="PargrafodaLista"/>
+      </w:pPr>
+      <w:r>
+        <w:t xml:space="preserve">Além do mais, o serviço de hospedagem da </w:t>
+      </w:r>
+      <w:proofErr w:type="spellStart"/>
+      <w:r>
+        <w:t>Amazon</w:t>
+      </w:r>
+      <w:proofErr w:type="spellEnd"/>
+      <w:r>
+        <w:t xml:space="preserve"> possibilita também a hospedagem do banco de dados e do </w:t>
+      </w:r>
+      <w:proofErr w:type="spellStart"/>
+      <w:r>
+        <w:t>backend</w:t>
+      </w:r>
+      <w:proofErr w:type="spellEnd"/>
+      <w:r>
+        <w:t xml:space="preserve"> da aplicação, permitindo assim a integridade de toda a estrutura do projeto.</w:t>
+      </w:r>
+    </w:p>
+    <w:p>
+      <w:pPr>
+        <w:pStyle w:val="PargrafodaLista"/>
+      </w:pPr>
+      <w:r>
+        <w:t>Inacessibilidade das portas:</w:t>
+      </w:r>
+    </w:p>
+    <w:p>
+      <w:pPr>
+        <w:pStyle w:val="PargrafodaLista"/>
+      </w:pPr>
+      <w:r>
+        <w:t xml:space="preserve">Os contêineres que alojam os </w:t>
+      </w:r>
+      <w:proofErr w:type="spellStart"/>
+      <w:r>
+        <w:t>microsserviços</w:t>
+      </w:r>
+      <w:proofErr w:type="spellEnd"/>
+      <w:r>
+        <w:t xml:space="preserve"> da aplicação possuem todas as suas portas TCP/IP não essenciais bloqueadas, garantindo que endereços que possam resultar em vulnerabilidades de segurança não sejam expostos.</w:t>
+      </w:r>
+    </w:p>
+    <w:p>
+      <w:pPr>
+        <w:pStyle w:val="PargrafodaLista"/>
+      </w:pPr>
+    </w:p>
+    <w:p>
+      <w:pPr>
+        <w:pStyle w:val="PargrafodaLista"/>
+        <w:numPr>
+          <w:ilvl w:val="0"/>
+          <w:numId w:val="2"/>
+        </w:numPr>
+      </w:pPr>
+      <w:r>
+        <w:rPr>
+          <w:b/>
+          <w:bCs/>
+          <w:sz w:val="24"/>
+          <w:szCs w:val="24"/>
+        </w:rPr>
+        <w:t>Inacessibilidade do banco de dados</w:t>
+      </w:r>
+      <w:r>
+        <w:t>:</w:t>
+      </w:r>
+    </w:p>
+    <w:p>
+      <w:pPr>
+        <w:pStyle w:val="PargrafodaLista"/>
+      </w:pPr>
+      <w:r>
+        <w:t xml:space="preserve">O banco de dados da aplicação possui acesso restrito a qualquer tipo de interação externa, sendo aberto somente para os serviços pertinentes à instância da </w:t>
+      </w:r>
+      <w:proofErr w:type="spellStart"/>
+      <w:r>
+        <w:t>Amazon</w:t>
+      </w:r>
+      <w:proofErr w:type="spellEnd"/>
+      <w:r>
+        <w:t xml:space="preserve"> EC2.</w:t>
       </w:r>
     </w:p>
     <w:p>
@@ -424,15 +663,7 @@
       </w:r>
       <w:proofErr w:type="spellEnd"/>
       <w:r>
-        <w:t xml:space="preserve"> + </w:t>
-      </w:r>
-      <w:proofErr w:type="spellStart"/>
-      <w:r>
-        <w:t>Dart</w:t>
-      </w:r>
-      <w:proofErr w:type="spellEnd"/>
-      <w:r>
-        <w:t xml:space="preserve"> com </w:t>
+        <w:t xml:space="preserve"> + Dart com </w:t>
       </w:r>
       <w:proofErr w:type="spellStart"/>
       <w:r>
@@ -492,7 +723,11 @@
         </w:numPr>
       </w:pPr>
       <w:r>
-        <w:t xml:space="preserve">S3 – o S3 proporciona funcionalidades como propriedade de objetos com criptografia, gerenciamento de acesso aos dados pelo IAM (serviço de identidade de usuários) e também fornece a possibilidade de integrar a outros serviços, como exemplo o </w:t>
+        <w:t xml:space="preserve">S3 – o S3 proporciona funcionalidades como propriedade de objetos com criptografia, gerenciamento de acesso aos dados pelo IAM (serviço de identidade de usuários) e também fornece a possibilidade de integrar a outros serviços, como </w:t>
+      </w:r>
+      <w:r>
+        <w:lastRenderedPageBreak/>
+        <w:t xml:space="preserve">exemplo o </w:t>
       </w:r>
       <w:proofErr w:type="spellStart"/>
       <w:r>
@@ -621,8 +856,6 @@
         <w:pStyle w:val="PargrafodaLista"/>
         <w:ind w:left="1080"/>
       </w:pPr>
-      <w:bookmarkStart w:id="0" w:name="_GoBack"/>
-      <w:bookmarkEnd w:id="0"/>
     </w:p>
     <w:sectPr>
       <w:pgSz w:w="11906" w:h="16838"/>
@@ -635,7 +868,7 @@
 </file>
 
 <file path=word/numbering.xml><?xml version="1.0" encoding="utf-8"?>
-<w:numbering xmlns:wpc="http://schemas.microsoft.com/office/word/2010/wordprocessingCanvas" xmlns:cx="http://schemas.microsoft.com/office/drawing/2014/chartex" xmlns:cx1="http://schemas.microsoft.com/office/drawing/2015/9/8/chartex" xmlns:cx2="http://schemas.microsoft.com/office/drawing/2015/10/21/chartex" xmlns:cx3="http://schemas.microsoft.com/office/drawing/2016/5/9/chartex" xmlns:cx4="http://schemas.microsoft.com/office/drawing/2016/5/10/chartex" xmlns:cx5="http://schemas.microsoft.com/office/drawing/2016/5/11/chartex" xmlns:cx6="http://schemas.microsoft.com/office/drawing/2016/5/12/chartex" xmlns:cx7="http://schemas.microsoft.com/office/drawing/2016/5/13/chartex" xmlns:cx8="http://schemas.microsoft.com/office/drawing/2016/5/14/chartex" xmlns:mc="http://schemas.openxmlformats.org/markup-compatibility/2006" xmlns:aink="http://schemas.microsoft.com/office/drawing/2016/ink" xmlns:am3d="http://schemas.microsoft.com/office/drawing/2017/model3d" xmlns:o="urn:schemas-microsoft-com:office:office" xmlns:r="http://schemas.openxmlformats.org/officeDocument/2006/relationships" xmlns:m="http://schemas.openxmlformats.org/officeDocument/2006/math" xmlns:v="urn:schemas-microsoft-com:vml" xmlns:wp14="http://schemas.microsoft.com/office/word/2010/wordprocessingDrawing" xmlns:wp="http://schemas.openxmlformats.org/drawingml/2006/wordprocessingDrawing" xmlns:w10="urn:schemas-microsoft-com:office:word" xmlns:w="http://schemas.openxmlformats.org/wordprocessingml/2006/main" xmlns:w14="http://schemas.microsoft.com/office/word/2010/wordml" xmlns:w15="http://schemas.microsoft.com/office/word/2012/wordml" xmlns:w16cid="http://schemas.microsoft.com/office/word/2016/wordml/cid" xmlns:w16se="http://schemas.microsoft.com/office/word/2015/wordml/symex" xmlns:wpg="http://schemas.microsoft.com/office/word/2010/wordprocessingGroup" xmlns:wpi="http://schemas.microsoft.com/office/word/2010/wordprocessingInk" xmlns:wne="http://schemas.microsoft.com/office/word/2006/wordml" xmlns:wps="http://schemas.microsoft.com/office/word/2010/wordprocessingShape" mc:Ignorable="w14 w15 w16se w16cid wp14">
+<w:numbering xmlns:wpc="http://schemas.microsoft.com/office/word/2010/wordprocessingCanvas" xmlns:cx="http://schemas.microsoft.com/office/drawing/2014/chartex" xmlns:cx1="http://schemas.microsoft.com/office/drawing/2015/9/8/chartex" xmlns:cx2="http://schemas.microsoft.com/office/drawing/2015/10/21/chartex" xmlns:cx3="http://schemas.microsoft.com/office/drawing/2016/5/9/chartex" xmlns:cx4="http://schemas.microsoft.com/office/drawing/2016/5/10/chartex" xmlns:cx5="http://schemas.microsoft.com/office/drawing/2016/5/11/chartex" xmlns:cx6="http://schemas.microsoft.com/office/drawing/2016/5/12/chartex" xmlns:cx7="http://schemas.microsoft.com/office/drawing/2016/5/13/chartex" xmlns:cx8="http://schemas.microsoft.com/office/drawing/2016/5/14/chartex" xmlns:mc="http://schemas.openxmlformats.org/markup-compatibility/2006" xmlns:aink="http://schemas.microsoft.com/office/drawing/2016/ink" xmlns:am3d="http://schemas.microsoft.com/office/drawing/2017/model3d" xmlns:o="urn:schemas-microsoft-com:office:office" xmlns:oel="http://schemas.microsoft.com/office/2019/extlst" xmlns:r="http://schemas.openxmlformats.org/officeDocument/2006/relationships" xmlns:m="http://schemas.openxmlformats.org/officeDocument/2006/math" xmlns:v="urn:schemas-microsoft-com:vml" xmlns:wp14="http://schemas.microsoft.com/office/word/2010/wordprocessingDrawing" xmlns:wp="http://schemas.openxmlformats.org/drawingml/2006/wordprocessingDrawing" xmlns:w10="urn:schemas-microsoft-com:office:word" xmlns:w="http://schemas.openxmlformats.org/wordprocessingml/2006/main" xmlns:w14="http://schemas.microsoft.com/office/word/2010/wordml" xmlns:w15="http://schemas.microsoft.com/office/word/2012/wordml" xmlns:w16cex="http://schemas.microsoft.com/office/word/2018/wordml/cex" xmlns:w16cid="http://schemas.microsoft.com/office/word/2016/wordml/cid" xmlns:w16="http://schemas.microsoft.com/office/word/2018/wordml" xmlns:w16sdtdh="http://schemas.microsoft.com/office/word/2020/wordml/sdtdatahash" xmlns:w16se="http://schemas.microsoft.com/office/word/2015/wordml/symex" xmlns:wpg="http://schemas.microsoft.com/office/word/2010/wordprocessingGroup" xmlns:wpi="http://schemas.microsoft.com/office/word/2010/wordprocessingInk" xmlns:wne="http://schemas.microsoft.com/office/word/2006/wordml" xmlns:wps="http://schemas.microsoft.com/office/word/2010/wordprocessingShape" mc:Ignorable="w14 w15 w16se w16cid w16 w16cex w16sdtdh wp14">
   <w:abstractNum w:abstractNumId="0" w15:restartNumberingAfterBreak="0">
     <w:nsid w:val="04E458F1"/>
     <w:multiLevelType w:val="hybridMultilevel"/>
@@ -839,17 +1072,17 @@
       </w:pPr>
     </w:lvl>
   </w:abstractNum>
-  <w:num w:numId="1">
+  <w:num w:numId="1" w16cid:durableId="1917321477">
     <w:abstractNumId w:val="1"/>
   </w:num>
-  <w:num w:numId="2">
+  <w:num w:numId="2" w16cid:durableId="755244303">
     <w:abstractNumId w:val="0"/>
   </w:num>
 </w:numbering>
 </file>
 
 <file path=word/styles.xml><?xml version="1.0" encoding="utf-8"?>
-<w:styles xmlns:mc="http://schemas.openxmlformats.org/markup-compatibility/2006" xmlns:r="http://schemas.openxmlformats.org/officeDocument/2006/relationships" xmlns:w="http://schemas.openxmlformats.org/wordprocessingml/2006/main" xmlns:w14="http://schemas.microsoft.com/office/word/2010/wordml" xmlns:w15="http://schemas.microsoft.com/office/word/2012/wordml" xmlns:w16cid="http://schemas.microsoft.com/office/word/2016/wordml/cid" xmlns:w16se="http://schemas.microsoft.com/office/word/2015/wordml/symex" mc:Ignorable="w14 w15 w16se w16cid">
+<w:styles xmlns:mc="http://schemas.openxmlformats.org/markup-compatibility/2006" xmlns:r="http://schemas.openxmlformats.org/officeDocument/2006/relationships" xmlns:w="http://schemas.openxmlformats.org/wordprocessingml/2006/main" xmlns:w14="http://schemas.microsoft.com/office/word/2010/wordml" xmlns:w15="http://schemas.microsoft.com/office/word/2012/wordml" xmlns:w16cex="http://schemas.microsoft.com/office/word/2018/wordml/cex" xmlns:w16cid="http://schemas.microsoft.com/office/word/2016/wordml/cid" xmlns:w16="http://schemas.microsoft.com/office/word/2018/wordml" xmlns:w16sdtdh="http://schemas.microsoft.com/office/word/2020/wordml/sdtdatahash" xmlns:w16se="http://schemas.microsoft.com/office/word/2015/wordml/symex" mc:Ignorable="w14 w15 w16se w16cid w16 w16cex w16sdtdh">
   <w:docDefaults>
     <w:rPrDefault>
       <w:rPr>
@@ -865,7 +1098,7 @@
       </w:pPr>
     </w:pPrDefault>
   </w:docDefaults>
-  <w:latentStyles w:defLockedState="0" w:defUIPriority="99" w:defSemiHidden="0" w:defUnhideWhenUsed="0" w:defQFormat="0" w:count="375">
+  <w:latentStyles w:defLockedState="0" w:defUIPriority="99" w:defSemiHidden="0" w:defUnhideWhenUsed="0" w:defQFormat="0" w:count="376">
     <w:lsdException w:name="Normal" w:uiPriority="0" w:qFormat="1"/>
     <w:lsdException w:name="heading 1" w:uiPriority="9" w:qFormat="1"/>
     <w:lsdException w:name="heading 2" w:semiHidden="1" w:uiPriority="9" w:unhideWhenUsed="1" w:qFormat="1"/>
@@ -1241,6 +1474,7 @@
     <w:lsdException w:name="Smart Hyperlink" w:semiHidden="1" w:unhideWhenUsed="1"/>
     <w:lsdException w:name="Hashtag" w:semiHidden="1" w:unhideWhenUsed="1"/>
     <w:lsdException w:name="Unresolved Mention" w:semiHidden="1" w:unhideWhenUsed="1"/>
+    <w:lsdException w:name="Smart Link" w:semiHidden="1" w:unhideWhenUsed="1"/>
   </w:latentStyles>
   <w:style w:type="paragraph" w:default="1" w:styleId="Normal">
     <w:name w:val="Normal"/>

</xml_diff>